<commit_message>
Paddles can move now (with boundaries)
</commit_message>
<xml_diff>
--- a/doc/doc.docx
+++ b/doc/doc.docx
@@ -1074,6 +1074,111 @@
         </w:rPr>
         <w:t>10 ms have passed.</w:t>
       </w:r>
+    </w:p>
+    <w:p>
+      <w:pPr>
+        <w:pStyle w:val="a3"/>
+        <w:bidi w:val="0"/>
+        <w:jc w:val="center"/>
+        <w:rPr>
+          <w:sz w:val="28"/>
+          <w:szCs w:val="28"/>
+        </w:rPr>
+      </w:pPr>
+      <w:r>
+        <w:rPr>
+          <w:sz w:val="28"/>
+          <w:szCs w:val="28"/>
+        </w:rPr>
+        <w:t>Input</w:t>
+      </w:r>
+    </w:p>
+    <w:p>
+      <w:pPr>
+        <w:pStyle w:val="a3"/>
+        <w:numPr>
+          <w:ilvl w:val="0"/>
+          <w:numId w:val="1"/>
+        </w:numPr>
+        <w:bidi w:val="0"/>
+        <w:rPr>
+          <w:sz w:val="24"/>
+          <w:szCs w:val="24"/>
+        </w:rPr>
+      </w:pPr>
+      <w:hyperlink r:id="rId10" w:anchor=":~:text=INT%2016h%2C%20INT%2016H%20or,control%20of%20the%20PC%20keyboard." w:history="1">
+        <w:r>
+          <w:rPr>
+            <w:rStyle w:val="Hyperlink"/>
+            <w:sz w:val="24"/>
+            <w:szCs w:val="24"/>
+          </w:rPr>
+          <w:t>Int 16h</w:t>
+        </w:r>
+      </w:hyperlink>
+      <w:r>
+        <w:rPr>
+          <w:sz w:val="24"/>
+          <w:szCs w:val="24"/>
+        </w:rPr>
+        <w:t xml:space="preserve"> </w:t>
+      </w:r>
+      <w:r>
+        <w:rPr>
+          <w:sz w:val="24"/>
+          <w:szCs w:val="24"/>
+        </w:rPr>
+        <w:t>–</w:t>
+      </w:r>
+      <w:r>
+        <w:rPr>
+          <w:sz w:val="24"/>
+          <w:szCs w:val="24"/>
+        </w:rPr>
+        <w:t xml:space="preserve"> </w:t>
+      </w:r>
+      <w:r>
+        <w:rPr>
+          <w:sz w:val="24"/>
+          <w:szCs w:val="24"/>
+        </w:rPr>
+        <w:t xml:space="preserve">In the game, this is the interrupt that will help us </w:t>
+      </w:r>
+      <w:r>
+        <w:rPr>
+          <w:sz w:val="24"/>
+          <w:szCs w:val="24"/>
+        </w:rPr>
+        <w:t>tell whether a key is pressed</w:t>
+      </w:r>
+      <w:r>
+        <w:rPr>
+          <w:sz w:val="24"/>
+          <w:szCs w:val="24"/>
+        </w:rPr>
+        <w:t xml:space="preserve"> and what key is pressed</w:t>
+      </w:r>
+      <w:r>
+        <w:rPr>
+          <w:sz w:val="24"/>
+          <w:szCs w:val="24"/>
+        </w:rPr>
+        <w:t>.</w:t>
+      </w:r>
+    </w:p>
+    <w:p>
+      <w:pPr>
+        <w:pStyle w:val="a3"/>
+        <w:numPr>
+          <w:ilvl w:val="0"/>
+          <w:numId w:val="1"/>
+        </w:numPr>
+        <w:bidi w:val="0"/>
+        <w:rPr>
+          <w:sz w:val="24"/>
+          <w:szCs w:val="24"/>
+        </w:rPr>
+      </w:pPr>
     </w:p>
     <w:p>
       <w:pPr>

</xml_diff>

<commit_message>
Made a few modifications to the doc file and the code
</commit_message>
<xml_diff>
--- a/doc/doc.docx
+++ b/doc/doc.docx
@@ -516,7 +516,23 @@
           <w:sz w:val="24"/>
           <w:szCs w:val="24"/>
         </w:rPr>
-        <w:t>here is the list of all of the available video modes</w:t>
+        <w:t xml:space="preserve">here is the list of </w:t>
+      </w:r>
+      <w:proofErr w:type="gramStart"/>
+      <w:r>
+        <w:rPr>
+          <w:sz w:val="24"/>
+          <w:szCs w:val="24"/>
+        </w:rPr>
+        <w:t>all of</w:t>
+      </w:r>
+      <w:proofErr w:type="gramEnd"/>
+      <w:r>
+        <w:rPr>
+          <w:sz w:val="24"/>
+          <w:szCs w:val="24"/>
+        </w:rPr>
+        <w:t xml:space="preserve"> the available video modes</w:t>
       </w:r>
       <w:r>
         <w:rPr>
@@ -787,22 +803,18 @@
     <w:p>
       <w:pPr>
         <w:bidi w:val="0"/>
-      </w:pPr>
-    </w:p>
-    <w:p>
-      <w:pPr>
-        <w:bidi w:val="0"/>
-        <w:jc w:val="center"/>
-        <w:rPr>
-          <w:sz w:val="28"/>
-          <w:szCs w:val="28"/>
-        </w:rPr>
-      </w:pPr>
-      <w:r>
-        <w:rPr>
-          <w:sz w:val="28"/>
-          <w:szCs w:val="28"/>
-        </w:rPr>
+        <w:jc w:val="center"/>
+        <w:rPr>
+          <w:sz w:val="28"/>
+          <w:szCs w:val="28"/>
+        </w:rPr>
+      </w:pPr>
+      <w:r>
+        <w:rPr>
+          <w:sz w:val="28"/>
+          <w:szCs w:val="28"/>
+        </w:rPr>
+        <w:lastRenderedPageBreak/>
         <w:t>Time</w:t>
       </w:r>
     </w:p>
@@ -1072,7 +1084,23 @@
           <w:sz w:val="24"/>
           <w:szCs w:val="24"/>
         </w:rPr>
-        <w:t>10 ms have passed.</w:t>
+        <w:t xml:space="preserve">10 </w:t>
+      </w:r>
+      <w:proofErr w:type="spellStart"/>
+      <w:r>
+        <w:rPr>
+          <w:sz w:val="24"/>
+          <w:szCs w:val="24"/>
+        </w:rPr>
+        <w:t>ms</w:t>
+      </w:r>
+      <w:proofErr w:type="spellEnd"/>
+      <w:r>
+        <w:rPr>
+          <w:sz w:val="24"/>
+          <w:szCs w:val="24"/>
+        </w:rPr>
+        <w:t xml:space="preserve"> have passed.</w:t>
       </w:r>
     </w:p>
     <w:p>
@@ -1179,6 +1207,142 @@
           <w:szCs w:val="24"/>
         </w:rPr>
       </w:pPr>
+      <w:r>
+        <w:rPr>
+          <w:sz w:val="24"/>
+          <w:szCs w:val="24"/>
+        </w:rPr>
+        <w:t xml:space="preserve">Checking whether a key is pressed with 01h in </w:t>
+      </w:r>
+      <w:r>
+        <w:rPr>
+          <w:sz w:val="24"/>
+          <w:szCs w:val="24"/>
+        </w:rPr>
+        <w:t xml:space="preserve">the </w:t>
+      </w:r>
+      <w:r>
+        <w:rPr>
+          <w:sz w:val="24"/>
+          <w:szCs w:val="24"/>
+        </w:rPr>
+        <w:t>ah</w:t>
+      </w:r>
+      <w:r>
+        <w:rPr>
+          <w:sz w:val="24"/>
+          <w:szCs w:val="24"/>
+        </w:rPr>
+        <w:t xml:space="preserve"> register</w:t>
+      </w:r>
+      <w:r>
+        <w:rPr>
+          <w:sz w:val="24"/>
+          <w:szCs w:val="24"/>
+        </w:rPr>
+        <w:t>, result will be stored in zero flag.</w:t>
+      </w:r>
+    </w:p>
+    <w:p>
+      <w:pPr>
+        <w:pStyle w:val="a3"/>
+        <w:numPr>
+          <w:ilvl w:val="0"/>
+          <w:numId w:val="1"/>
+        </w:numPr>
+        <w:bidi w:val="0"/>
+        <w:rPr>
+          <w:sz w:val="24"/>
+          <w:szCs w:val="24"/>
+        </w:rPr>
+      </w:pPr>
+      <w:r>
+        <w:rPr>
+          <w:sz w:val="24"/>
+          <w:szCs w:val="24"/>
+        </w:rPr>
+        <w:t xml:space="preserve">Checking what key is being pressed with 00h in the ah register, result will be stored </w:t>
+      </w:r>
+      <w:r>
+        <w:rPr>
+          <w:sz w:val="24"/>
+          <w:szCs w:val="24"/>
+        </w:rPr>
+        <w:t>in the AL register</w:t>
+      </w:r>
+      <w:r>
+        <w:rPr>
+          <w:sz w:val="24"/>
+          <w:szCs w:val="24"/>
+        </w:rPr>
+        <w:t>, as the ascii value of the key.</w:t>
+      </w:r>
+    </w:p>
+    <w:p>
+      <w:pPr>
+        <w:pStyle w:val="a3"/>
+        <w:bidi w:val="0"/>
+        <w:rPr>
+          <w:sz w:val="24"/>
+          <w:szCs w:val="24"/>
+        </w:rPr>
+      </w:pPr>
+      <w:r>
+        <w:rPr>
+          <w:noProof/>
+        </w:rPr>
+        <w:drawing>
+          <wp:inline distT="0" distB="0" distL="0" distR="0" wp14:anchorId="63581E99" wp14:editId="3730BFA2">
+            <wp:extent cx="5274310" cy="3489325"/>
+            <wp:effectExtent l="0" t="0" r="2540" b="0"/>
+            <wp:docPr id="4" name="תמונה 4" descr="תמונה שמכילה שולחן&#10;&#10;התיאור נוצר באופן אוטומטי"/>
+            <wp:cNvGraphicFramePr>
+              <a:graphicFrameLocks xmlns:a="http://schemas.openxmlformats.org/drawingml/2006/main" noChangeAspect="1"/>
+            </wp:cNvGraphicFramePr>
+            <a:graphic xmlns:a="http://schemas.openxmlformats.org/drawingml/2006/main">
+              <a:graphicData uri="http://schemas.openxmlformats.org/drawingml/2006/picture">
+                <pic:pic xmlns:pic="http://schemas.openxmlformats.org/drawingml/2006/picture">
+                  <pic:nvPicPr>
+                    <pic:cNvPr id="4" name="תמונה 4" descr="תמונה שמכילה שולחן&#10;&#10;התיאור נוצר באופן אוטומטי"/>
+                    <pic:cNvPicPr/>
+                  </pic:nvPicPr>
+                  <pic:blipFill>
+                    <a:blip r:embed="rId11"/>
+                    <a:stretch>
+                      <a:fillRect/>
+                    </a:stretch>
+                  </pic:blipFill>
+                  <pic:spPr>
+                    <a:xfrm>
+                      <a:off x="0" y="0"/>
+                      <a:ext cx="5274310" cy="3489325"/>
+                    </a:xfrm>
+                    <a:prstGeom prst="rect">
+                      <a:avLst/>
+                    </a:prstGeom>
+                  </pic:spPr>
+                </pic:pic>
+              </a:graphicData>
+            </a:graphic>
+          </wp:inline>
+        </w:drawing>
+      </w:r>
+    </w:p>
+    <w:p>
+      <w:pPr>
+        <w:bidi w:val="0"/>
+        <w:rPr>
+          <w:sz w:val="24"/>
+          <w:szCs w:val="24"/>
+        </w:rPr>
+      </w:pPr>
+      <w:r>
+        <w:rPr>
+          <w:sz w:val="24"/>
+          <w:szCs w:val="24"/>
+        </w:rPr>
+        <w:br w:type="page"/>
+      </w:r>
     </w:p>
     <w:p>
       <w:pPr>

</xml_diff>

<commit_message>
Now points are displayerd (not calculated yet)
</commit_message>
<xml_diff>
--- a/doc/doc.docx
+++ b/doc/doc.docx
@@ -516,23 +516,7 @@
           <w:sz w:val="24"/>
           <w:szCs w:val="24"/>
         </w:rPr>
-        <w:t xml:space="preserve">here is the list of </w:t>
-      </w:r>
-      <w:proofErr w:type="gramStart"/>
-      <w:r>
-        <w:rPr>
-          <w:sz w:val="24"/>
-          <w:szCs w:val="24"/>
-        </w:rPr>
-        <w:t>all of</w:t>
-      </w:r>
-      <w:proofErr w:type="gramEnd"/>
-      <w:r>
-        <w:rPr>
-          <w:sz w:val="24"/>
-          <w:szCs w:val="24"/>
-        </w:rPr>
-        <w:t xml:space="preserve"> the available video modes</w:t>
+        <w:t>here is the list of all of the available video modes</w:t>
       </w:r>
       <w:r>
         <w:rPr>
@@ -1084,23 +1068,7 @@
           <w:sz w:val="24"/>
           <w:szCs w:val="24"/>
         </w:rPr>
-        <w:t xml:space="preserve">10 </w:t>
-      </w:r>
-      <w:proofErr w:type="spellStart"/>
-      <w:r>
-        <w:rPr>
-          <w:sz w:val="24"/>
-          <w:szCs w:val="24"/>
-        </w:rPr>
-        <w:t>ms</w:t>
-      </w:r>
-      <w:proofErr w:type="spellEnd"/>
-      <w:r>
-        <w:rPr>
-          <w:sz w:val="24"/>
-          <w:szCs w:val="24"/>
-        </w:rPr>
-        <w:t xml:space="preserve"> have passed.</w:t>
+        <w:t>10 ms have passed.</w:t>
       </w:r>
     </w:p>
     <w:p>
@@ -1348,11 +1316,44 @@
       <w:pPr>
         <w:pStyle w:val="a3"/>
         <w:bidi w:val="0"/>
-        <w:rPr>
-          <w:sz w:val="24"/>
-          <w:szCs w:val="24"/>
-        </w:rPr>
-      </w:pPr>
+        <w:jc w:val="center"/>
+        <w:rPr>
+          <w:sz w:val="28"/>
+          <w:szCs w:val="28"/>
+        </w:rPr>
+      </w:pPr>
+      <w:r>
+        <w:rPr>
+          <w:sz w:val="28"/>
+          <w:szCs w:val="28"/>
+        </w:rPr>
+        <w:lastRenderedPageBreak/>
+        <w:t>Writing text and user interface</w:t>
+      </w:r>
+    </w:p>
+    <w:p>
+      <w:pPr>
+        <w:pStyle w:val="a3"/>
+        <w:bidi w:val="0"/>
+        <w:rPr>
+          <w:sz w:val="24"/>
+          <w:szCs w:val="24"/>
+        </w:rPr>
+      </w:pPr>
+      <w:r>
+        <w:rPr>
+          <w:sz w:val="24"/>
+          <w:szCs w:val="24"/>
+        </w:rPr>
+        <w:t xml:space="preserve">Int 21h – In order to write on the screen and display numbers, letters and symbols, we will be using the 21h interrupt with the 09h value of the Al register, </w:t>
+      </w:r>
+      <w:r>
+        <w:rPr>
+          <w:sz w:val="24"/>
+          <w:szCs w:val="24"/>
+        </w:rPr>
+        <w:t>representing "WRITE STRING TO STANDARD OUTPUT"</w:t>
+      </w:r>
     </w:p>
     <w:sectPr>
       <w:pgSz w:w="11906" w:h="16838"/>

</xml_diff>